<commit_message>
Ajout du formulaire de contact
</commit_message>
<xml_diff>
--- a/docs/CVAurilesIngesup.docx
+++ b/docs/CVAurilesIngesup.docx
@@ -20,7 +20,7 @@
         <mc:AlternateContent>
           <mc:Choice Requires="wpg">
             <w:drawing>
-              <wp:anchor distT="0" distB="0" distL="0" distR="0" simplePos="0" relativeHeight="251659264" behindDoc="0" locked="0" layoutInCell="1" allowOverlap="1" wp14:anchorId="785F988C" wp14:editId="072BC2C0">
+              <wp:anchor distT="0" distB="0" distL="0" distR="0" simplePos="0" relativeHeight="251659264" behindDoc="0" locked="0" layoutInCell="1" allowOverlap="1" wp14:anchorId="785F988C" wp14:editId="6593AD54">
                 <wp:simplePos x="0" y="0"/>
                 <wp:positionH relativeFrom="margin">
                   <wp:posOffset>3892124</wp:posOffset>
@@ -28,8 +28,8 @@
                 <wp:positionV relativeFrom="page">
                   <wp:posOffset>266218</wp:posOffset>
                 </wp:positionV>
-                <wp:extent cx="2291080" cy="1339061"/>
-                <wp:effectExtent l="25400" t="0" r="147320" b="185420"/>
+                <wp:extent cx="2308016" cy="1793722"/>
+                <wp:effectExtent l="25400" t="0" r="156210" b="10160"/>
                 <wp:wrapNone/>
                 <wp:docPr id="2" name="Group 2"/>
                 <wp:cNvGraphicFramePr>
@@ -44,9 +44,9 @@
                       <wpg:grpSpPr bwMode="auto">
                         <a:xfrm>
                           <a:off x="0" y="0"/>
-                          <a:ext cx="2291080" cy="1339061"/>
+                          <a:ext cx="2308016" cy="1793722"/>
                           <a:chOff x="0" y="0"/>
-                          <a:chExt cx="2290619" cy="1201198"/>
+                          <a:chExt cx="2290619" cy="1403985"/>
                         </a:xfrm>
                       </wpg:grpSpPr>
                       <wps:wsp>
@@ -92,8 +92,8 @@
                         </wps:cNvSpPr>
                         <wps:spPr bwMode="auto">
                           <a:xfrm>
-                            <a:off x="0" y="2278"/>
-                            <a:ext cx="2290619" cy="1198920"/>
+                            <a:off x="0" y="2272"/>
+                            <a:ext cx="2290619" cy="1401713"/>
                           </a:xfrm>
                           <a:prstGeom prst="rect">
                             <a:avLst/>
@@ -281,6 +281,47 @@
                               <w:pPr>
                                 <w:pStyle w:val="ProfilPrnom-Nom"/>
                                 <w:jc w:val="left"/>
+                                <w:rPr>
+                                  <w:rStyle w:val="st"/>
+                                  <w:sz w:val="20"/>
+                                  <w:szCs w:val="20"/>
+                                </w:rPr>
+                              </w:pPr>
+                              <w:r>
+                                <w:rPr>
+                                  <w:rStyle w:val="st"/>
+                                  <w:sz w:val="20"/>
+                                  <w:szCs w:val="20"/>
+                                </w:rPr>
+                                <w:t>Site : https://auriles.com</w:t>
+                              </w:r>
+                            </w:p>
+                            <w:p>
+                              <w:pPr>
+                                <w:pStyle w:val="ProfilPrnom-Nom"/>
+                                <w:jc w:val="left"/>
+                                <w:rPr>
+                                  <w:rStyle w:val="st"/>
+                                  <w:sz w:val="20"/>
+                                  <w:szCs w:val="20"/>
+                                </w:rPr>
+                              </w:pPr>
+                            </w:p>
+                            <w:p>
+                              <w:pPr>
+                                <w:pStyle w:val="ProfilPrnom-Nom"/>
+                                <w:jc w:val="left"/>
+                                <w:rPr>
+                                  <w:rStyle w:val="st"/>
+                                  <w:sz w:val="20"/>
+                                  <w:szCs w:val="20"/>
+                                </w:rPr>
+                              </w:pPr>
+                            </w:p>
+                            <w:p>
+                              <w:pPr>
+                                <w:pStyle w:val="ProfilPrnom-Nom"/>
+                                <w:jc w:val="left"/>
                               </w:pPr>
                               <w:r>
                                 <w:rPr>
@@ -311,11 +352,11 @@
           </mc:Choice>
           <mc:Fallback>
             <w:pict>
-              <v:group w14:anchorId="785F988C" id="Group 2" o:spid="_x0000_s1026" style="position:absolute;left:0;text-align:left;margin-left:306.45pt;margin-top:20.95pt;width:180.4pt;height:105.45pt;z-index:251659264;mso-wrap-distance-left:0;mso-wrap-distance-right:0;mso-position-horizontal-relative:margin;mso-position-vertical-relative:page" coordsize="2290619,1201198" o:gfxdata="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">
+              <v:group w14:anchorId="785F988C" id="Group 2" o:spid="_x0000_s1026" style="position:absolute;left:0;text-align:left;margin-left:306.45pt;margin-top:20.95pt;width:181.75pt;height:141.25pt;z-index:251659264;mso-wrap-distance-left:0;mso-wrap-distance-right:0;mso-position-horizontal-relative:margin;mso-position-vertical-relative:page" coordsize="2290619,1403985" o:gfxdata="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">
                 <v:rect id="Rectangle 3" o:spid="_x0000_s1027" style="position:absolute;width:2290619;height:1198920;visibility:visible;mso-wrap-style:square;v-text-anchor:top" o:gfxdata="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" strokeweight=".8pt">
                   <v:shadow on="t" opacity="43909f" offset="4.6pt,5.3pt"/>
                 </v:rect>
-                <v:rect id="Rectangle 4" o:spid="_x0000_s1028" style="position:absolute;top:2278;width:2290619;height:1198920;visibility:visible;mso-wrap-style:square;v-text-anchor:top" o:gfxdata="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" filled="f" stroked="f" strokeweight="1pt">
+                <v:rect id="Rectangle 4" o:spid="_x0000_s1028" style="position:absolute;top:2272;width:2290619;height:1401713;visibility:visible;mso-wrap-style:square;v-text-anchor:top" o:gfxdata="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" filled="f" stroked="f" strokeweight="1pt">
                   <v:stroke miterlimit="4"/>
                   <v:textbox>
                     <w:txbxContent>
@@ -476,6 +517,47 @@
                         <w:pPr>
                           <w:pStyle w:val="ProfilPrnom-Nom"/>
                           <w:jc w:val="left"/>
+                          <w:rPr>
+                            <w:rStyle w:val="st"/>
+                            <w:sz w:val="20"/>
+                            <w:szCs w:val="20"/>
+                          </w:rPr>
+                        </w:pPr>
+                        <w:r>
+                          <w:rPr>
+                            <w:rStyle w:val="st"/>
+                            <w:sz w:val="20"/>
+                            <w:szCs w:val="20"/>
+                          </w:rPr>
+                          <w:t>Site : https://auriles.com</w:t>
+                        </w:r>
+                      </w:p>
+                      <w:p>
+                        <w:pPr>
+                          <w:pStyle w:val="ProfilPrnom-Nom"/>
+                          <w:jc w:val="left"/>
+                          <w:rPr>
+                            <w:rStyle w:val="st"/>
+                            <w:sz w:val="20"/>
+                            <w:szCs w:val="20"/>
+                          </w:rPr>
+                        </w:pPr>
+                      </w:p>
+                      <w:p>
+                        <w:pPr>
+                          <w:pStyle w:val="ProfilPrnom-Nom"/>
+                          <w:jc w:val="left"/>
+                          <w:rPr>
+                            <w:rStyle w:val="st"/>
+                            <w:sz w:val="20"/>
+                            <w:szCs w:val="20"/>
+                          </w:rPr>
+                        </w:pPr>
+                      </w:p>
+                      <w:p>
+                        <w:pPr>
+                          <w:pStyle w:val="ProfilPrnom-Nom"/>
+                          <w:jc w:val="left"/>
                         </w:pPr>
                         <w:r>
                           <w:rPr>
@@ -621,49 +703,19 @@
         </w:tabs>
         <w:rPr>
           <w:rStyle w:val="st"/>
-          <w:b/>
-          <w:bCs/>
-          <w:color w:val="595959" w:themeColor="text1" w:themeTint="A6"/>
-          <w:sz w:val="24"/>
-          <w:szCs w:val="24"/>
-          <w:u w:val="single" w:color="FFFFFF"/>
-        </w:rPr>
-      </w:pPr>
-      <w:r>
-        <w:rPr>
-          <w:rStyle w:val="st"/>
-        </w:rPr>
-        <w:tab/>
-      </w:r>
-      <w:r>
-        <w:rPr>
-          <w:rStyle w:val="st"/>
-        </w:rPr>
-        <w:tab/>
-      </w:r>
-      <w:r>
-        <w:rPr>
-          <w:rStyle w:val="st"/>
-          <w:b/>
-          <w:bCs/>
-          <w:color w:val="595959" w:themeColor="text1" w:themeTint="A6"/>
-          <w:sz w:val="24"/>
-          <w:szCs w:val="24"/>
-          <w:u w:val="single" w:color="A5A5C3"/>
-        </w:rPr>
-        <w:t>Développeur Web</w:t>
-      </w:r>
-      <w:r>
-        <w:rPr>
-          <w:rStyle w:val="st"/>
-          <w:b/>
-          <w:bCs/>
-          <w:color w:val="595959" w:themeColor="text1" w:themeTint="A6"/>
-          <w:sz w:val="24"/>
-          <w:szCs w:val="24"/>
-          <w:u w:val="single" w:color="A5A5C3"/>
-        </w:rPr>
-        <w:t xml:space="preserve"> / Mobile </w:t>
+        </w:rPr>
+      </w:pPr>
+      <w:r>
+        <w:rPr>
+          <w:rStyle w:val="st"/>
+        </w:rPr>
+        <w:tab/>
+      </w:r>
+      <w:r>
+        <w:rPr>
+          <w:rStyle w:val="st"/>
+        </w:rPr>
+        <w:tab/>
       </w:r>
     </w:p>
     <w:p>
@@ -677,6 +729,60 @@
           <w:rStyle w:val="st"/>
           <w:b/>
           <w:bCs/>
+          <w:color w:val="595959" w:themeColor="text1" w:themeTint="A6"/>
+          <w:sz w:val="24"/>
+          <w:szCs w:val="24"/>
+          <w:u w:val="single" w:color="FFFFFF"/>
+        </w:rPr>
+      </w:pPr>
+      <w:r>
+        <w:rPr>
+          <w:rStyle w:val="st"/>
+        </w:rPr>
+        <w:tab/>
+      </w:r>
+      <w:r>
+        <w:rPr>
+          <w:rStyle w:val="st"/>
+        </w:rPr>
+        <w:tab/>
+      </w:r>
+      <w:r>
+        <w:rPr>
+          <w:rStyle w:val="st"/>
+          <w:b/>
+          <w:bCs/>
+          <w:color w:val="595959" w:themeColor="text1" w:themeTint="A6"/>
+          <w:sz w:val="24"/>
+          <w:szCs w:val="24"/>
+          <w:u w:val="single" w:color="A5A5C3"/>
+        </w:rPr>
+        <w:t>Développeur Web</w:t>
+      </w:r>
+      <w:r>
+        <w:rPr>
+          <w:rStyle w:val="st"/>
+          <w:b/>
+          <w:bCs/>
+          <w:color w:val="595959" w:themeColor="text1" w:themeTint="A6"/>
+          <w:sz w:val="24"/>
+          <w:szCs w:val="24"/>
+          <w:u w:val="single" w:color="A5A5C3"/>
+        </w:rPr>
+        <w:t xml:space="preserve"> / Mobile </w:t>
+      </w:r>
+    </w:p>
+    <w:p>
+      <w:pPr>
+        <w:pStyle w:val="En-tte"/>
+        <w:tabs>
+          <w:tab w:val="clear" w:pos="9072"/>
+          <w:tab w:val="right" w:pos="9044"/>
+        </w:tabs>
+        <w:rPr>
+          <w:rStyle w:val="st"/>
+          <w:b/>
+          <w:bCs/>
           <w:i/>
           <w:iCs/>
           <w:color w:val="595959" w:themeColor="text1" w:themeTint="A6"/>
@@ -997,38 +1103,18 @@
           <w:szCs w:val="22"/>
         </w:rPr>
       </w:pPr>
-      <w:proofErr w:type="spellStart"/>
-      <w:r>
-        <w:rPr>
-          <w:rStyle w:val="st"/>
-          <w:b/>
-          <w:bCs/>
-          <w:sz w:val="22"/>
-          <w:szCs w:val="22"/>
-        </w:rPr>
-        <w:t>Lang</w:t>
-      </w:r>
-      <w:r>
-        <w:rPr>
-          <w:rStyle w:val="st"/>
-          <w:b/>
-          <w:bCs/>
-          <w:sz w:val="22"/>
-          <w:szCs w:val="22"/>
-        </w:rPr>
-        <w:t>u</w:t>
-      </w:r>
-      <w:r>
-        <w:rPr>
-          <w:rStyle w:val="st"/>
-          <w:b/>
-          <w:bCs/>
-          <w:sz w:val="22"/>
-          <w:szCs w:val="22"/>
-        </w:rPr>
-        <w:t>ages</w:t>
-      </w:r>
-      <w:proofErr w:type="spellEnd"/>
+      <w:r>
+        <w:rPr>
+          <w:rStyle w:val="st"/>
+          <w:b/>
+          <w:bCs/>
+          <w:sz w:val="22"/>
+          <w:szCs w:val="22"/>
+        </w:rPr>
+        <w:t>Langages</w:t>
+      </w:r>
+      <w:bookmarkStart w:id="0" w:name="_GoBack"/>
+      <w:bookmarkEnd w:id="0"/>
       <w:r>
         <w:rPr>
           <w:rStyle w:val="st"/>
@@ -2939,7 +3025,6 @@
           <w:color w:val="FFFFFF" w:themeColor="background1"/>
         </w:rPr>
       </w:pPr>
-      <w:bookmarkStart w:id="0" w:name="_GoBack"/>
       <w:r>
         <w:rPr>
           <w:color w:val="FFFFFF" w:themeColor="background1"/>
@@ -2989,7 +3074,6 @@
         <w:tab/>
       </w:r>
     </w:p>
-    <w:bookmarkEnd w:id="0"/>
     <w:p>
       <w:pPr>
         <w:pStyle w:val="Corps"/>
@@ -4735,21 +4819,21 @@
         <v:path o:extrusionok="f" gradientshapeok="t" o:connecttype="rect"/>
         <o:lock v:ext="edit" aspectratio="t"/>
       </v:shapetype>
-      <v:shape id="_x0000_i1075" type="#_x0000_t75" style="width:123.05pt;height:103.9pt;visibility:visible" o:bullet="t">
+      <v:shape id="_x0000_i1039" type="#_x0000_t75" style="width:123.05pt;height:103.9pt;visibility:visible" o:bullet="t">
         <v:imagedata r:id="rId1" o:title="image1"/>
       </v:shape>
     </w:pict>
   </w:numPicBullet>
   <w:numPicBullet w:numPicBulletId="1">
     <w:pict>
-      <v:shape id="_x0000_i1076" type="#_x0000_t75" style="width:27.35pt;height:51.95pt;visibility:visible" o:bullet="t">
+      <v:shape id="_x0000_i1040" type="#_x0000_t75" style="width:27.35pt;height:51.95pt;visibility:visible" o:bullet="t">
         <v:imagedata r:id="rId2" o:title="image2"/>
       </v:shape>
     </w:pict>
   </w:numPicBullet>
   <w:numPicBullet w:numPicBulletId="2">
     <w:pict>
-      <v:shape id="_x0000_i1077" type="#_x0000_t75" style="width:11.85pt;height:11.85pt" o:bullet="t">
+      <v:shape id="_x0000_i1041" type="#_x0000_t75" style="width:11.85pt;height:11.85pt" o:bullet="t">
         <v:imagedata r:id="rId3" o:title="BD14565_"/>
       </v:shape>
     </w:pict>
@@ -5953,7 +6037,7 @@
   <w:num w:numId="5">
     <w:abstractNumId w:val="1"/>
     <w:lvlOverride w:ilvl="0">
-      <w:lvl w:ilvl="0" w:tplc="D814F600">
+      <w:lvl w:ilvl="0" w:tplc="86B67666">
         <w:start w:val="1"/>
         <w:numFmt w:val="bullet"/>
         <w:lvlText w:val="-"/>
@@ -5984,7 +6068,7 @@
       </w:lvl>
     </w:lvlOverride>
     <w:lvlOverride w:ilvl="1">
-      <w:lvl w:ilvl="1" w:tplc="EFB23A0A">
+      <w:lvl w:ilvl="1" w:tplc="C8AAAF3C">
         <w:start w:val="1"/>
         <w:numFmt w:val="bullet"/>
         <w:lvlText w:val="-"/>
@@ -6015,7 +6099,7 @@
       </w:lvl>
     </w:lvlOverride>
     <w:lvlOverride w:ilvl="2">
-      <w:lvl w:ilvl="2" w:tplc="E02A2D10">
+      <w:lvl w:ilvl="2" w:tplc="381CDFAE">
         <w:start w:val="1"/>
         <w:numFmt w:val="bullet"/>
         <w:lvlText w:val="-"/>
@@ -6046,7 +6130,7 @@
       </w:lvl>
     </w:lvlOverride>
     <w:lvlOverride w:ilvl="3">
-      <w:lvl w:ilvl="3" w:tplc="3F842740">
+      <w:lvl w:ilvl="3" w:tplc="C00299D2">
         <w:start w:val="1"/>
         <w:numFmt w:val="bullet"/>
         <w:lvlText w:val="-"/>
@@ -6077,7 +6161,7 @@
       </w:lvl>
     </w:lvlOverride>
     <w:lvlOverride w:ilvl="4">
-      <w:lvl w:ilvl="4" w:tplc="1F0EA924">
+      <w:lvl w:ilvl="4" w:tplc="9AF64D32">
         <w:start w:val="1"/>
         <w:numFmt w:val="bullet"/>
         <w:lvlText w:val="-"/>
@@ -6108,7 +6192,7 @@
       </w:lvl>
     </w:lvlOverride>
     <w:lvlOverride w:ilvl="5">
-      <w:lvl w:ilvl="5" w:tplc="61463028">
+      <w:lvl w:ilvl="5" w:tplc="08C6D8B4">
         <w:start w:val="1"/>
         <w:numFmt w:val="bullet"/>
         <w:lvlText w:val="-"/>
@@ -6139,7 +6223,7 @@
       </w:lvl>
     </w:lvlOverride>
     <w:lvlOverride w:ilvl="6">
-      <w:lvl w:ilvl="6" w:tplc="F23EDCA0">
+      <w:lvl w:ilvl="6" w:tplc="0D1C53BA">
         <w:start w:val="1"/>
         <w:numFmt w:val="bullet"/>
         <w:lvlText w:val="-"/>
@@ -6170,7 +6254,7 @@
       </w:lvl>
     </w:lvlOverride>
     <w:lvlOverride w:ilvl="7">
-      <w:lvl w:ilvl="7" w:tplc="7CF4FFDE">
+      <w:lvl w:ilvl="7" w:tplc="7C7AE674">
         <w:start w:val="1"/>
         <w:numFmt w:val="bullet"/>
         <w:lvlText w:val="-"/>
@@ -6201,7 +6285,7 @@
       </w:lvl>
     </w:lvlOverride>
     <w:lvlOverride w:ilvl="8">
-      <w:lvl w:ilvl="8" w:tplc="6E4CD8BC">
+      <w:lvl w:ilvl="8" w:tplc="96886AD0">
         <w:start w:val="1"/>
         <w:numFmt w:val="bullet"/>
         <w:lvlText w:val="-"/>
@@ -6235,7 +6319,7 @@
   <w:num w:numId="6">
     <w:abstractNumId w:val="1"/>
     <w:lvlOverride w:ilvl="0">
-      <w:lvl w:ilvl="0" w:tplc="D814F600">
+      <w:lvl w:ilvl="0" w:tplc="86B67666">
         <w:start w:val="1"/>
         <w:numFmt w:val="bullet"/>
         <w:lvlText w:val="-"/>
@@ -6264,7 +6348,7 @@
       </w:lvl>
     </w:lvlOverride>
     <w:lvlOverride w:ilvl="1">
-      <w:lvl w:ilvl="1" w:tplc="EFB23A0A">
+      <w:lvl w:ilvl="1" w:tplc="C8AAAF3C">
         <w:start w:val="1"/>
         <w:numFmt w:val="bullet"/>
         <w:lvlText w:val="-"/>
@@ -6293,7 +6377,7 @@
       </w:lvl>
     </w:lvlOverride>
     <w:lvlOverride w:ilvl="2">
-      <w:lvl w:ilvl="2" w:tplc="E02A2D10">
+      <w:lvl w:ilvl="2" w:tplc="381CDFAE">
         <w:start w:val="1"/>
         <w:numFmt w:val="bullet"/>
         <w:lvlText w:val="-"/>
@@ -6322,7 +6406,7 @@
       </w:lvl>
     </w:lvlOverride>
     <w:lvlOverride w:ilvl="3">
-      <w:lvl w:ilvl="3" w:tplc="3F842740">
+      <w:lvl w:ilvl="3" w:tplc="C00299D2">
         <w:start w:val="1"/>
         <w:numFmt w:val="bullet"/>
         <w:lvlText w:val="-"/>
@@ -6351,7 +6435,7 @@
       </w:lvl>
     </w:lvlOverride>
     <w:lvlOverride w:ilvl="4">
-      <w:lvl w:ilvl="4" w:tplc="1F0EA924">
+      <w:lvl w:ilvl="4" w:tplc="9AF64D32">
         <w:start w:val="1"/>
         <w:numFmt w:val="bullet"/>
         <w:lvlText w:val="-"/>
@@ -6380,7 +6464,7 @@
       </w:lvl>
     </w:lvlOverride>
     <w:lvlOverride w:ilvl="5">
-      <w:lvl w:ilvl="5" w:tplc="61463028">
+      <w:lvl w:ilvl="5" w:tplc="08C6D8B4">
         <w:start w:val="1"/>
         <w:numFmt w:val="bullet"/>
         <w:lvlText w:val="-"/>
@@ -6409,7 +6493,7 @@
       </w:lvl>
     </w:lvlOverride>
     <w:lvlOverride w:ilvl="6">
-      <w:lvl w:ilvl="6" w:tplc="F23EDCA0">
+      <w:lvl w:ilvl="6" w:tplc="0D1C53BA">
         <w:start w:val="1"/>
         <w:numFmt w:val="bullet"/>
         <w:lvlText w:val="-"/>
@@ -6438,7 +6522,7 @@
       </w:lvl>
     </w:lvlOverride>
     <w:lvlOverride w:ilvl="7">
-      <w:lvl w:ilvl="7" w:tplc="7CF4FFDE">
+      <w:lvl w:ilvl="7" w:tplc="7C7AE674">
         <w:start w:val="1"/>
         <w:numFmt w:val="bullet"/>
         <w:lvlText w:val="-"/>
@@ -6467,7 +6551,7 @@
       </w:lvl>
     </w:lvlOverride>
     <w:lvlOverride w:ilvl="8">
-      <w:lvl w:ilvl="8" w:tplc="6E4CD8BC">
+      <w:lvl w:ilvl="8" w:tplc="96886AD0">
         <w:start w:val="1"/>
         <w:numFmt w:val="bullet"/>
         <w:lvlText w:val="-"/>
@@ -6499,7 +6583,7 @@
   <w:num w:numId="7">
     <w:abstractNumId w:val="1"/>
     <w:lvlOverride w:ilvl="0">
-      <w:lvl w:ilvl="0" w:tplc="D814F600">
+      <w:lvl w:ilvl="0" w:tplc="86B67666">
         <w:start w:val="1"/>
         <w:numFmt w:val="bullet"/>
         <w:lvlText w:val="-"/>
@@ -6533,7 +6617,7 @@
       </w:lvl>
     </w:lvlOverride>
     <w:lvlOverride w:ilvl="1">
-      <w:lvl w:ilvl="1" w:tplc="EFB23A0A">
+      <w:lvl w:ilvl="1" w:tplc="C8AAAF3C">
         <w:start w:val="1"/>
         <w:numFmt w:val="bullet"/>
         <w:lvlText w:val="-"/>
@@ -6567,7 +6651,7 @@
       </w:lvl>
     </w:lvlOverride>
     <w:lvlOverride w:ilvl="2">
-      <w:lvl w:ilvl="2" w:tplc="E02A2D10">
+      <w:lvl w:ilvl="2" w:tplc="381CDFAE">
         <w:start w:val="1"/>
         <w:numFmt w:val="bullet"/>
         <w:lvlText w:val="-"/>
@@ -6598,7 +6682,7 @@
       </w:lvl>
     </w:lvlOverride>
     <w:lvlOverride w:ilvl="3">
-      <w:lvl w:ilvl="3" w:tplc="3F842740">
+      <w:lvl w:ilvl="3" w:tplc="C00299D2">
         <w:start w:val="1"/>
         <w:numFmt w:val="bullet"/>
         <w:lvlText w:val="-"/>
@@ -6632,7 +6716,7 @@
       </w:lvl>
     </w:lvlOverride>
     <w:lvlOverride w:ilvl="4">
-      <w:lvl w:ilvl="4" w:tplc="1F0EA924">
+      <w:lvl w:ilvl="4" w:tplc="9AF64D32">
         <w:start w:val="1"/>
         <w:numFmt w:val="bullet"/>
         <w:lvlText w:val="-"/>
@@ -6666,7 +6750,7 @@
       </w:lvl>
     </w:lvlOverride>
     <w:lvlOverride w:ilvl="5">
-      <w:lvl w:ilvl="5" w:tplc="61463028">
+      <w:lvl w:ilvl="5" w:tplc="08C6D8B4">
         <w:start w:val="1"/>
         <w:numFmt w:val="bullet"/>
         <w:lvlText w:val="-"/>
@@ -6700,7 +6784,7 @@
       </w:lvl>
     </w:lvlOverride>
     <w:lvlOverride w:ilvl="6">
-      <w:lvl w:ilvl="6" w:tplc="F23EDCA0">
+      <w:lvl w:ilvl="6" w:tplc="0D1C53BA">
         <w:start w:val="1"/>
         <w:numFmt w:val="bullet"/>
         <w:lvlText w:val="-"/>
@@ -6734,7 +6818,7 @@
       </w:lvl>
     </w:lvlOverride>
     <w:lvlOverride w:ilvl="7">
-      <w:lvl w:ilvl="7" w:tplc="7CF4FFDE">
+      <w:lvl w:ilvl="7" w:tplc="7C7AE674">
         <w:start w:val="1"/>
         <w:numFmt w:val="bullet"/>
         <w:lvlText w:val="-"/>
@@ -6768,7 +6852,7 @@
       </w:lvl>
     </w:lvlOverride>
     <w:lvlOverride w:ilvl="8">
-      <w:lvl w:ilvl="8" w:tplc="6E4CD8BC">
+      <w:lvl w:ilvl="8" w:tplc="96886AD0">
         <w:start w:val="1"/>
         <w:numFmt w:val="bullet"/>
         <w:lvlText w:val="-"/>
@@ -6805,7 +6889,7 @@
   <w:num w:numId="8">
     <w:abstractNumId w:val="1"/>
     <w:lvlOverride w:ilvl="0">
-      <w:lvl w:ilvl="0" w:tplc="D814F600">
+      <w:lvl w:ilvl="0" w:tplc="86B67666">
         <w:start w:val="1"/>
         <w:numFmt w:val="bullet"/>
         <w:lvlText w:val="-"/>
@@ -6838,7 +6922,7 @@
       </w:lvl>
     </w:lvlOverride>
     <w:lvlOverride w:ilvl="1">
-      <w:lvl w:ilvl="1" w:tplc="EFB23A0A" w:tentative="1">
+      <w:lvl w:ilvl="1" w:tplc="C8AAAF3C" w:tentative="1">
         <w:start w:val="1"/>
         <w:numFmt w:val="bullet"/>
         <w:lvlText w:val="o"/>
@@ -6852,7 +6936,7 @@
       </w:lvl>
     </w:lvlOverride>
     <w:lvlOverride w:ilvl="2">
-      <w:lvl w:ilvl="2" w:tplc="E02A2D10" w:tentative="1">
+      <w:lvl w:ilvl="2" w:tplc="381CDFAE" w:tentative="1">
         <w:start w:val="1"/>
         <w:numFmt w:val="bullet"/>
         <w:lvlText w:val=""/>
@@ -6866,7 +6950,7 @@
       </w:lvl>
     </w:lvlOverride>
     <w:lvlOverride w:ilvl="3">
-      <w:lvl w:ilvl="3" w:tplc="3F842740" w:tentative="1">
+      <w:lvl w:ilvl="3" w:tplc="C00299D2" w:tentative="1">
         <w:start w:val="1"/>
         <w:numFmt w:val="bullet"/>
         <w:lvlText w:val=""/>
@@ -6880,7 +6964,7 @@
       </w:lvl>
     </w:lvlOverride>
     <w:lvlOverride w:ilvl="4">
-      <w:lvl w:ilvl="4" w:tplc="1F0EA924" w:tentative="1">
+      <w:lvl w:ilvl="4" w:tplc="9AF64D32" w:tentative="1">
         <w:start w:val="1"/>
         <w:numFmt w:val="bullet"/>
         <w:lvlText w:val="o"/>
@@ -6894,7 +6978,7 @@
       </w:lvl>
     </w:lvlOverride>
     <w:lvlOverride w:ilvl="5">
-      <w:lvl w:ilvl="5" w:tplc="61463028" w:tentative="1">
+      <w:lvl w:ilvl="5" w:tplc="08C6D8B4" w:tentative="1">
         <w:start w:val="1"/>
         <w:numFmt w:val="bullet"/>
         <w:lvlText w:val=""/>
@@ -6908,7 +6992,7 @@
       </w:lvl>
     </w:lvlOverride>
     <w:lvlOverride w:ilvl="6">
-      <w:lvl w:ilvl="6" w:tplc="F23EDCA0" w:tentative="1">
+      <w:lvl w:ilvl="6" w:tplc="0D1C53BA" w:tentative="1">
         <w:start w:val="1"/>
         <w:numFmt w:val="bullet"/>
         <w:lvlText w:val=""/>
@@ -6922,7 +7006,7 @@
       </w:lvl>
     </w:lvlOverride>
     <w:lvlOverride w:ilvl="7">
-      <w:lvl w:ilvl="7" w:tplc="7CF4FFDE" w:tentative="1">
+      <w:lvl w:ilvl="7" w:tplc="7C7AE674" w:tentative="1">
         <w:start w:val="1"/>
         <w:numFmt w:val="bullet"/>
         <w:lvlText w:val="o"/>
@@ -6936,7 +7020,7 @@
       </w:lvl>
     </w:lvlOverride>
     <w:lvlOverride w:ilvl="8">
-      <w:lvl w:ilvl="8" w:tplc="6E4CD8BC" w:tentative="1">
+      <w:lvl w:ilvl="8" w:tplc="96886AD0" w:tentative="1">
         <w:start w:val="1"/>
         <w:numFmt w:val="bullet"/>
         <w:lvlText w:val=""/>
@@ -6959,7 +7043,7 @@
   <w:num w:numId="11">
     <w:abstractNumId w:val="7"/>
     <w:lvlOverride w:ilvl="0">
-      <w:lvl w:ilvl="0" w:tplc="515A5DC8">
+      <w:lvl w:ilvl="0" w:tplc="44F4B2A4">
         <w:start w:val="1"/>
         <w:numFmt w:val="bullet"/>
         <w:lvlText w:val="•"/>
@@ -6988,7 +7072,7 @@
       </w:lvl>
     </w:lvlOverride>
     <w:lvlOverride w:ilvl="1">
-      <w:lvl w:ilvl="1" w:tplc="1EFAAEEA">
+      <w:lvl w:ilvl="1" w:tplc="B64E5A2C">
         <w:start w:val="1"/>
         <w:numFmt w:val="bullet"/>
         <w:lvlText w:val="•"/>
@@ -7017,7 +7101,7 @@
       </w:lvl>
     </w:lvlOverride>
     <w:lvlOverride w:ilvl="2">
-      <w:lvl w:ilvl="2" w:tplc="DBF86AE8">
+      <w:lvl w:ilvl="2" w:tplc="A810E842">
         <w:start w:val="1"/>
         <w:numFmt w:val="bullet"/>
         <w:lvlText w:val="•"/>
@@ -7046,7 +7130,7 @@
       </w:lvl>
     </w:lvlOverride>
     <w:lvlOverride w:ilvl="3">
-      <w:lvl w:ilvl="3" w:tplc="DFB49B76">
+      <w:lvl w:ilvl="3" w:tplc="B1463FC4">
         <w:start w:val="1"/>
         <w:numFmt w:val="bullet"/>
         <w:lvlText w:val="•"/>
@@ -7075,7 +7159,7 @@
       </w:lvl>
     </w:lvlOverride>
     <w:lvlOverride w:ilvl="4">
-      <w:lvl w:ilvl="4" w:tplc="679AE35E">
+      <w:lvl w:ilvl="4" w:tplc="971806F6">
         <w:start w:val="1"/>
         <w:numFmt w:val="bullet"/>
         <w:lvlText w:val="•"/>
@@ -7104,7 +7188,7 @@
       </w:lvl>
     </w:lvlOverride>
     <w:lvlOverride w:ilvl="5">
-      <w:lvl w:ilvl="5" w:tplc="0D7E0216">
+      <w:lvl w:ilvl="5" w:tplc="6772EBA0">
         <w:start w:val="1"/>
         <w:numFmt w:val="bullet"/>
         <w:lvlText w:val="•"/>
@@ -7133,7 +7217,7 @@
       </w:lvl>
     </w:lvlOverride>
     <w:lvlOverride w:ilvl="6">
-      <w:lvl w:ilvl="6" w:tplc="6BDA1FBA">
+      <w:lvl w:ilvl="6" w:tplc="ED928A3A">
         <w:start w:val="1"/>
         <w:numFmt w:val="bullet"/>
         <w:lvlText w:val="•"/>
@@ -7162,7 +7246,7 @@
       </w:lvl>
     </w:lvlOverride>
     <w:lvlOverride w:ilvl="7">
-      <w:lvl w:ilvl="7" w:tplc="987AEB50">
+      <w:lvl w:ilvl="7" w:tplc="5CFA5472">
         <w:start w:val="1"/>
         <w:numFmt w:val="bullet"/>
         <w:lvlText w:val="•"/>
@@ -7191,7 +7275,7 @@
       </w:lvl>
     </w:lvlOverride>
     <w:lvlOverride w:ilvl="8">
-      <w:lvl w:ilvl="8" w:tplc="EFB20DA4">
+      <w:lvl w:ilvl="8" w:tplc="F790D07C">
         <w:start w:val="1"/>
         <w:numFmt w:val="bullet"/>
         <w:lvlText w:val="•"/>

</xml_diff>